<commit_message>
Updating to match style to document site plan
</commit_message>
<xml_diff>
--- a/assignments/lesson-4/weathersiteplan.docx
+++ b/assignments/lesson-4/weathersiteplan.docx
@@ -66,8 +66,7 @@
       <w:pPr>
         <w:rPr>
           <w:rFonts w:ascii="Times New Roman" w:hAnsi="Times New Roman" w:cs="Times New Roman"/>
-          <w:color w:val="538135" w:themeColor="accent6" w:themeShade="BF"/>
-          <w:sz w:val="28"/>
+          <w:sz w:val="24"/>
         </w:rPr>
       </w:pPr>
       <w:r>
@@ -85,23 +84,42 @@
           <w:sz w:val="28"/>
         </w:rPr>
         <w:t xml:space="preserve"> </w:t>
+      </w:r>
+      <w:r>
+        <w:rPr>
+          <w:rFonts w:ascii="Times New Roman" w:hAnsi="Times New Roman" w:cs="Times New Roman"/>
+          <w:sz w:val="24"/>
+        </w:rPr>
+        <w:t xml:space="preserve">The main purpose of this site is to </w:t>
+      </w:r>
+      <w:r>
+        <w:rPr>
+          <w:rFonts w:ascii="Times New Roman" w:hAnsi="Times New Roman" w:cs="Times New Roman"/>
+          <w:sz w:val="24"/>
+        </w:rPr>
+        <w:t xml:space="preserve">be informational about the current weather conditions, forecast, and storm watch for anyone who is interested in those topics for the three towns. </w:t>
       </w:r>
     </w:p>
     <w:p>
       <w:pPr>
         <w:rPr>
           <w:rFonts w:ascii="Times New Roman" w:hAnsi="Times New Roman" w:cs="Times New Roman"/>
-          <w:color w:val="538135" w:themeColor="accent6" w:themeShade="BF"/>
-          <w:sz w:val="28"/>
-        </w:rPr>
-      </w:pPr>
-      <w:r>
-        <w:rPr>
-          <w:rFonts w:ascii="Times New Roman" w:hAnsi="Times New Roman" w:cs="Times New Roman"/>
-          <w:color w:val="538135" w:themeColor="accent6" w:themeShade="BF"/>
-          <w:sz w:val="28"/>
-        </w:rPr>
-        <w:t>Target Audience and Scenarios:</w:t>
+          <w:sz w:val="24"/>
+        </w:rPr>
+      </w:pPr>
+      <w:r>
+        <w:rPr>
+          <w:rFonts w:ascii="Times New Roman" w:hAnsi="Times New Roman" w:cs="Times New Roman"/>
+          <w:sz w:val="24"/>
+        </w:rPr>
+        <w:t xml:space="preserve">A secondary purpose of the site is to have related stories for each town and have an interesting weather gallery for each town </w:t>
+      </w:r>
+      <w:r>
+        <w:rPr>
+          <w:rFonts w:ascii="Times New Roman" w:hAnsi="Times New Roman" w:cs="Times New Roman"/>
+          <w:sz w:val="24"/>
+        </w:rPr>
+        <w:t>for basic viewing purposes.</w:t>
       </w:r>
     </w:p>
     <w:p>
@@ -118,7 +136,231 @@
           <w:color w:val="538135" w:themeColor="accent6" w:themeShade="BF"/>
           <w:sz w:val="28"/>
         </w:rPr>
+        <w:t>Target Audienc</w:t>
+      </w:r>
+      <w:r>
+        <w:rPr>
+          <w:rFonts w:ascii="Times New Roman" w:hAnsi="Times New Roman" w:cs="Times New Roman"/>
+          <w:color w:val="538135" w:themeColor="accent6" w:themeShade="BF"/>
+          <w:sz w:val="28"/>
+        </w:rPr>
+        <w:t>e</w:t>
+      </w:r>
+      <w:r>
+        <w:rPr>
+          <w:rFonts w:ascii="Times New Roman" w:hAnsi="Times New Roman" w:cs="Times New Roman"/>
+          <w:color w:val="538135" w:themeColor="accent6" w:themeShade="BF"/>
+          <w:sz w:val="28"/>
+        </w:rPr>
+        <w:t>:</w:t>
+      </w:r>
+      <w:r>
+        <w:rPr>
+          <w:rFonts w:ascii="Times New Roman" w:hAnsi="Times New Roman" w:cs="Times New Roman"/>
+          <w:color w:val="538135" w:themeColor="accent6" w:themeShade="BF"/>
+          <w:sz w:val="28"/>
+        </w:rPr>
+        <w:t xml:space="preserve"> </w:t>
+      </w:r>
+    </w:p>
+    <w:p>
+      <w:pPr>
+        <w:spacing w:after="0" w:line="240" w:lineRule="auto"/>
+        <w:rPr>
+          <w:rFonts w:ascii="Times New Roman" w:hAnsi="Times New Roman" w:cs="Times New Roman"/>
+          <w:sz w:val="24"/>
+        </w:rPr>
+      </w:pPr>
+      <w:r>
+        <w:rPr>
+          <w:rFonts w:ascii="Times New Roman" w:hAnsi="Times New Roman" w:cs="Times New Roman"/>
+          <w:sz w:val="24"/>
+        </w:rPr>
+        <w:t xml:space="preserve">The target audience of the wiseweather.net web site is described below: </w:t>
+      </w:r>
+    </w:p>
+    <w:p>
+      <w:pPr>
+        <w:spacing w:after="0" w:line="240" w:lineRule="auto"/>
+        <w:rPr>
+          <w:rFonts w:ascii="Times New Roman" w:hAnsi="Times New Roman" w:cs="Times New Roman"/>
+          <w:sz w:val="24"/>
+        </w:rPr>
+      </w:pPr>
+    </w:p>
+    <w:p>
+      <w:pPr>
+        <w:spacing w:after="0" w:line="240" w:lineRule="auto"/>
+        <w:rPr>
+          <w:rFonts w:ascii="Times New Roman" w:hAnsi="Times New Roman" w:cs="Times New Roman"/>
+          <w:sz w:val="24"/>
+        </w:rPr>
+      </w:pPr>
+      <w:r>
+        <w:rPr>
+          <w:rFonts w:ascii="Times New Roman" w:hAnsi="Times New Roman" w:cs="Times New Roman"/>
+          <w:sz w:val="24"/>
+        </w:rPr>
+        <w:t xml:space="preserve">Who: </w:t>
+      </w:r>
+      <w:r>
+        <w:rPr>
+          <w:rFonts w:ascii="Times New Roman" w:hAnsi="Times New Roman" w:cs="Times New Roman"/>
+          <w:sz w:val="24"/>
+        </w:rPr>
+        <w:t>People who are interested in the weather of the three towns that are covered by the site.</w:t>
+      </w:r>
+    </w:p>
+    <w:p>
+      <w:pPr>
+        <w:spacing w:after="0" w:line="240" w:lineRule="auto"/>
+        <w:rPr>
+          <w:rFonts w:ascii="Times New Roman" w:hAnsi="Times New Roman" w:cs="Times New Roman"/>
+          <w:sz w:val="24"/>
+        </w:rPr>
+      </w:pPr>
+      <w:r>
+        <w:rPr>
+          <w:rFonts w:ascii="Times New Roman" w:hAnsi="Times New Roman" w:cs="Times New Roman"/>
+          <w:sz w:val="24"/>
+        </w:rPr>
+        <w:t xml:space="preserve">Age: </w:t>
+      </w:r>
+      <w:r>
+        <w:rPr>
+          <w:rFonts w:ascii="Times New Roman" w:hAnsi="Times New Roman" w:cs="Times New Roman"/>
+          <w:sz w:val="24"/>
+        </w:rPr>
+        <w:t>10 and up.</w:t>
+      </w:r>
+    </w:p>
+    <w:p>
+      <w:pPr>
+        <w:spacing w:after="0" w:line="240" w:lineRule="auto"/>
+        <w:rPr>
+          <w:rFonts w:ascii="Times New Roman" w:hAnsi="Times New Roman" w:cs="Times New Roman"/>
+          <w:sz w:val="24"/>
+        </w:rPr>
+      </w:pPr>
+      <w:r>
+        <w:rPr>
+          <w:rFonts w:ascii="Times New Roman" w:hAnsi="Times New Roman" w:cs="Times New Roman"/>
+          <w:sz w:val="24"/>
+        </w:rPr>
+        <w:t xml:space="preserve">Motivation: </w:t>
+      </w:r>
+      <w:r>
+        <w:rPr>
+          <w:rFonts w:ascii="Times New Roman" w:hAnsi="Times New Roman" w:cs="Times New Roman"/>
+          <w:sz w:val="24"/>
+        </w:rPr>
+        <w:t>To inform people of the weather conditions, related stories, and storm watch for the three cities that are covered by the site.</w:t>
+      </w:r>
+    </w:p>
+    <w:p>
+      <w:pPr>
+        <w:spacing w:after="0" w:line="240" w:lineRule="auto"/>
+        <w:rPr>
+          <w:rFonts w:ascii="Times New Roman" w:hAnsi="Times New Roman" w:cs="Times New Roman"/>
+          <w:sz w:val="24"/>
+        </w:rPr>
+      </w:pPr>
+    </w:p>
+    <w:p>
+      <w:pPr>
+        <w:spacing w:after="0" w:line="240" w:lineRule="auto"/>
+        <w:rPr>
+          <w:rFonts w:ascii="Times New Roman" w:hAnsi="Times New Roman" w:cs="Times New Roman"/>
+          <w:color w:val="70AD47" w:themeColor="accent6"/>
+          <w:sz w:val="28"/>
+        </w:rPr>
+      </w:pPr>
+      <w:r>
+        <w:rPr>
+          <w:rFonts w:ascii="Times New Roman" w:hAnsi="Times New Roman" w:cs="Times New Roman"/>
+          <w:color w:val="70AD47" w:themeColor="accent6"/>
+          <w:sz w:val="28"/>
+        </w:rPr>
+        <w:t>Personas:</w:t>
+      </w:r>
+    </w:p>
+    <w:p>
+      <w:pPr>
+        <w:spacing w:after="0" w:line="240" w:lineRule="auto"/>
+        <w:rPr>
+          <w:rFonts w:ascii="Times New Roman" w:hAnsi="Times New Roman" w:cs="Times New Roman"/>
+          <w:color w:val="70AD47" w:themeColor="accent6"/>
+          <w:sz w:val="28"/>
+        </w:rPr>
+      </w:pPr>
+    </w:p>
+    <w:p>
+      <w:pPr>
+        <w:spacing w:after="0" w:line="240" w:lineRule="auto"/>
+        <w:rPr>
+          <w:rFonts w:ascii="Times New Roman" w:hAnsi="Times New Roman" w:cs="Times New Roman"/>
+          <w:color w:val="70AD47" w:themeColor="accent6"/>
+          <w:sz w:val="28"/>
+        </w:rPr>
+      </w:pPr>
+      <w:r>
+        <w:rPr>
+          <w:rFonts w:ascii="Times New Roman" w:hAnsi="Times New Roman" w:cs="Times New Roman"/>
+          <w:color w:val="70AD47" w:themeColor="accent6"/>
+          <w:sz w:val="28"/>
+        </w:rPr>
+        <w:t>Scenarios:</w:t>
+      </w:r>
+    </w:p>
+    <w:p>
+      <w:pPr>
+        <w:spacing w:after="0" w:line="240" w:lineRule="auto"/>
+        <w:rPr>
+          <w:rFonts w:ascii="Times New Roman" w:hAnsi="Times New Roman" w:cs="Times New Roman"/>
+          <w:color w:val="538135" w:themeColor="accent6" w:themeShade="BF"/>
+          <w:sz w:val="32"/>
+        </w:rPr>
+      </w:pPr>
+    </w:p>
+    <w:p>
+      <w:pPr>
+        <w:rPr>
+          <w:rFonts w:ascii="Times New Roman" w:hAnsi="Times New Roman" w:cs="Times New Roman"/>
+          <w:color w:val="538135" w:themeColor="accent6" w:themeShade="BF"/>
+          <w:sz w:val="28"/>
+        </w:rPr>
+      </w:pPr>
+      <w:r>
+        <w:rPr>
+          <w:rFonts w:ascii="Times New Roman" w:hAnsi="Times New Roman" w:cs="Times New Roman"/>
+          <w:color w:val="538135" w:themeColor="accent6" w:themeShade="BF"/>
+          <w:sz w:val="28"/>
+        </w:rPr>
         <w:t>Site Map:</w:t>
+      </w:r>
+    </w:p>
+    <w:p>
+      <w:pPr>
+        <w:rPr>
+          <w:rFonts w:ascii="Times New Roman" w:hAnsi="Times New Roman" w:cs="Times New Roman"/>
+          <w:color w:val="538135" w:themeColor="accent6" w:themeShade="BF"/>
+          <w:sz w:val="28"/>
+        </w:rPr>
+      </w:pPr>
+      <w:r>
+        <w:t xml:space="preserve">This section describes the basic structure of the </w:t>
+      </w:r>
+      <w:r>
+        <w:t>wiseweather</w:t>
+      </w:r>
+      <w:r>
+        <w:t>.</w:t>
+      </w:r>
+      <w:r>
+        <w:t>net</w:t>
+      </w:r>
+      <w:r>
+        <w:t xml:space="preserve"> website.</w:t>
       </w:r>
     </w:p>
     <w:p>
@@ -193,7 +435,7 @@
           <w:color w:val="538135" w:themeColor="accent6" w:themeShade="BF"/>
           <w:sz w:val="28"/>
         </w:rPr>
-        <w:t xml:space="preserve">Color Scheme: </w:t>
+        <w:t>Color Scheme:</w:t>
       </w:r>
     </w:p>
     <w:p>
@@ -201,9 +443,523 @@
         <w:rPr>
           <w:rFonts w:ascii="Times New Roman" w:hAnsi="Times New Roman" w:cs="Times New Roman"/>
           <w:color w:val="538135" w:themeColor="accent6" w:themeShade="BF"/>
-          <w:sz w:val="28"/>
-        </w:rPr>
-      </w:pPr>
+          <w:sz w:val="32"/>
+        </w:rPr>
+      </w:pPr>
+      <w:r>
+        <w:rPr>
+          <w:rFonts w:ascii="Times New Roman" w:hAnsi="Times New Roman" w:cs="Times New Roman"/>
+          <w:sz w:val="24"/>
+        </w:rPr>
+        <w:t>Describes the background, text, links, accent(s), an</w:t>
+      </w:r>
+      <w:r>
+        <w:rPr>
+          <w:rFonts w:ascii="Times New Roman" w:hAnsi="Times New Roman" w:cs="Times New Roman"/>
+          <w:sz w:val="24"/>
+        </w:rPr>
+        <w:t>d logos</w:t>
+      </w:r>
+      <w:r>
+        <w:rPr>
+          <w:rFonts w:ascii="Times New Roman" w:hAnsi="Times New Roman" w:cs="Times New Roman"/>
+          <w:sz w:val="24"/>
+        </w:rPr>
+        <w:t xml:space="preserve"> of the wiseweather.net website.</w:t>
+      </w:r>
+      <w:r>
+        <w:rPr>
+          <w:rFonts w:ascii="Times New Roman" w:hAnsi="Times New Roman" w:cs="Times New Roman"/>
+          <w:color w:val="538135" w:themeColor="accent6" w:themeShade="BF"/>
+          <w:sz w:val="32"/>
+        </w:rPr>
+        <w:t xml:space="preserve"> </w:t>
+      </w:r>
+    </w:p>
+    <w:p>
+      <w:pPr>
+        <w:rPr>
+          <w:rFonts w:ascii="Times New Roman" w:hAnsi="Times New Roman" w:cs="Times New Roman"/>
+          <w:color w:val="538135" w:themeColor="accent6" w:themeShade="BF"/>
+          <w:sz w:val="28"/>
+        </w:rPr>
+      </w:pPr>
+      <w:r>
+        <w:rPr>
+          <w:rFonts w:ascii="Times New Roman" w:hAnsi="Times New Roman" w:cs="Times New Roman"/>
+          <w:noProof/>
+          <w:color w:val="538135" w:themeColor="accent6" w:themeShade="BF"/>
+          <w:sz w:val="28"/>
+        </w:rPr>
+        <w:lastRenderedPageBreak/>
+        <mc:AlternateContent>
+          <mc:Choice Requires="wps">
+            <w:drawing>
+              <wp:anchor distT="45720" distB="45720" distL="114300" distR="114300" simplePos="0" relativeHeight="251667456" behindDoc="0" locked="0" layoutInCell="1" allowOverlap="1" wp14:anchorId="17B4CC31" wp14:editId="049393A1">
+                <wp:simplePos x="0" y="0"/>
+                <wp:positionH relativeFrom="margin">
+                  <wp:align>right</wp:align>
+                </wp:positionH>
+                <wp:positionV relativeFrom="paragraph">
+                  <wp:posOffset>3832860</wp:posOffset>
+                </wp:positionV>
+                <wp:extent cx="4739640" cy="868680"/>
+                <wp:effectExtent l="0" t="0" r="22860" b="26670"/>
+                <wp:wrapSquare wrapText="bothSides"/>
+                <wp:docPr id="6" name="Text Box 2"/>
+                <wp:cNvGraphicFramePr>
+                  <a:graphicFrameLocks xmlns:a="http://schemas.openxmlformats.org/drawingml/2006/main"/>
+                </wp:cNvGraphicFramePr>
+                <a:graphic xmlns:a="http://schemas.openxmlformats.org/drawingml/2006/main">
+                  <a:graphicData uri="http://schemas.microsoft.com/office/word/2010/wordprocessingShape">
+                    <wps:wsp>
+                      <wps:cNvSpPr txBox="1">
+                        <a:spLocks noChangeArrowheads="1"/>
+                      </wps:cNvSpPr>
+                      <wps:spPr bwMode="auto">
+                        <a:xfrm>
+                          <a:off x="0" y="0"/>
+                          <a:ext cx="4739640" cy="868680"/>
+                        </a:xfrm>
+                        <a:prstGeom prst="rect">
+                          <a:avLst/>
+                        </a:prstGeom>
+                        <a:solidFill>
+                          <a:srgbClr val="FFFFFF"/>
+                        </a:solidFill>
+                        <a:ln w="9525">
+                          <a:solidFill>
+                            <a:srgbClr val="000000"/>
+                          </a:solidFill>
+                          <a:miter lim="800000"/>
+                          <a:headEnd/>
+                          <a:tailEnd/>
+                        </a:ln>
+                      </wps:spPr>
+                      <wps:txbx>
+                        <w:txbxContent>
+                          <w:p>
+                            <w:r>
+                              <w:t>Accent color.</w:t>
+                            </w:r>
+                          </w:p>
+                        </w:txbxContent>
+                      </wps:txbx>
+                      <wps:bodyPr rot="0" vert="horz" wrap="square" lIns="91440" tIns="45720" rIns="91440" bIns="45720" anchor="t" anchorCtr="0">
+                        <a:noAutofit/>
+                      </wps:bodyPr>
+                    </wps:wsp>
+                  </a:graphicData>
+                </a:graphic>
+                <wp14:sizeRelH relativeFrom="margin">
+                  <wp14:pctWidth>0</wp14:pctWidth>
+                </wp14:sizeRelH>
+                <wp14:sizeRelV relativeFrom="margin">
+                  <wp14:pctHeight>0</wp14:pctHeight>
+                </wp14:sizeRelV>
+              </wp:anchor>
+            </w:drawing>
+          </mc:Choice>
+          <mc:Fallback>
+            <w:pict>
+              <v:shapetype w14:anchorId="17B4CC31" id="_x0000_t202" coordsize="21600,21600" o:spt="202" path="m,l,21600r21600,l21600,xe">
+                <v:stroke joinstyle="miter"/>
+                <v:path gradientshapeok="t" o:connecttype="rect"/>
+              </v:shapetype>
+              <v:shape id="Text Box 2" o:spid="_x0000_s1026" type="#_x0000_t202" style="position:absolute;margin-left:322pt;margin-top:301.8pt;width:373.2pt;height:68.4pt;z-index:251667456;visibility:visible;mso-wrap-style:square;mso-width-percent:0;mso-height-percent:0;mso-wrap-distance-left:9pt;mso-wrap-distance-top:3.6pt;mso-wrap-distance-right:9pt;mso-wrap-distance-bottom:3.6pt;mso-position-horizontal:right;mso-position-horizontal-relative:margin;mso-position-vertical:absolute;mso-position-vertical-relative:text;mso-width-percent:0;mso-height-percent:0;mso-width-relative:margin;mso-height-relative:margin;v-text-anchor:top" o:gfxdata="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">
+                <v:textbox>
+                  <w:txbxContent>
+                    <w:p>
+                      <w:r>
+                        <w:t>Accent color.</w:t>
+                      </w:r>
+                    </w:p>
+                  </w:txbxContent>
+                </v:textbox>
+                <w10:wrap type="square" anchorx="margin"/>
+              </v:shape>
+            </w:pict>
+          </mc:Fallback>
+        </mc:AlternateContent>
+      </w:r>
+      <w:r>
+        <w:rPr>
+          <w:rFonts w:ascii="Times New Roman" w:hAnsi="Times New Roman" w:cs="Times New Roman"/>
+          <w:noProof/>
+          <w:color w:val="538135" w:themeColor="accent6" w:themeShade="BF"/>
+          <w:sz w:val="28"/>
+        </w:rPr>
+        <mc:AlternateContent>
+          <mc:Choice Requires="wps">
+            <w:drawing>
+              <wp:anchor distT="45720" distB="45720" distL="114300" distR="114300" simplePos="0" relativeHeight="251665408" behindDoc="0" locked="0" layoutInCell="1" allowOverlap="1" wp14:anchorId="288BD743" wp14:editId="2F56C965">
+                <wp:simplePos x="0" y="0"/>
+                <wp:positionH relativeFrom="margin">
+                  <wp:align>right</wp:align>
+                </wp:positionH>
+                <wp:positionV relativeFrom="paragraph">
+                  <wp:posOffset>2865120</wp:posOffset>
+                </wp:positionV>
+                <wp:extent cx="4739640" cy="868680"/>
+                <wp:effectExtent l="0" t="0" r="22860" b="26670"/>
+                <wp:wrapSquare wrapText="bothSides"/>
+                <wp:docPr id="5" name="Text Box 2"/>
+                <wp:cNvGraphicFramePr>
+                  <a:graphicFrameLocks xmlns:a="http://schemas.openxmlformats.org/drawingml/2006/main"/>
+                </wp:cNvGraphicFramePr>
+                <a:graphic xmlns:a="http://schemas.openxmlformats.org/drawingml/2006/main">
+                  <a:graphicData uri="http://schemas.microsoft.com/office/word/2010/wordprocessingShape">
+                    <wps:wsp>
+                      <wps:cNvSpPr txBox="1">
+                        <a:spLocks noChangeArrowheads="1"/>
+                      </wps:cNvSpPr>
+                      <wps:spPr bwMode="auto">
+                        <a:xfrm>
+                          <a:off x="0" y="0"/>
+                          <a:ext cx="4739640" cy="868680"/>
+                        </a:xfrm>
+                        <a:prstGeom prst="rect">
+                          <a:avLst/>
+                        </a:prstGeom>
+                        <a:solidFill>
+                          <a:srgbClr val="FFFFFF"/>
+                        </a:solidFill>
+                        <a:ln w="9525">
+                          <a:solidFill>
+                            <a:srgbClr val="000000"/>
+                          </a:solidFill>
+                          <a:miter lim="800000"/>
+                          <a:headEnd/>
+                          <a:tailEnd/>
+                        </a:ln>
+                      </wps:spPr>
+                      <wps:txbx>
+                        <w:txbxContent>
+                          <w:p>
+                            <w:r>
+                              <w:t>Navigation bar links upon hover font color.</w:t>
+                            </w:r>
+                          </w:p>
+                        </w:txbxContent>
+                      </wps:txbx>
+                      <wps:bodyPr rot="0" vert="horz" wrap="square" lIns="91440" tIns="45720" rIns="91440" bIns="45720" anchor="t" anchorCtr="0">
+                        <a:noAutofit/>
+                      </wps:bodyPr>
+                    </wps:wsp>
+                  </a:graphicData>
+                </a:graphic>
+                <wp14:sizeRelH relativeFrom="margin">
+                  <wp14:pctWidth>0</wp14:pctWidth>
+                </wp14:sizeRelH>
+                <wp14:sizeRelV relativeFrom="margin">
+                  <wp14:pctHeight>0</wp14:pctHeight>
+                </wp14:sizeRelV>
+              </wp:anchor>
+            </w:drawing>
+          </mc:Choice>
+          <mc:Fallback>
+            <w:pict>
+              <v:shape w14:anchorId="288BD743" id="_x0000_s1027" type="#_x0000_t202" style="position:absolute;margin-left:322pt;margin-top:225.6pt;width:373.2pt;height:68.4pt;z-index:251665408;visibility:visible;mso-wrap-style:square;mso-width-percent:0;mso-height-percent:0;mso-wrap-distance-left:9pt;mso-wrap-distance-top:3.6pt;mso-wrap-distance-right:9pt;mso-wrap-distance-bottom:3.6pt;mso-position-horizontal:right;mso-position-horizontal-relative:margin;mso-position-vertical:absolute;mso-position-vertical-relative:text;mso-width-percent:0;mso-height-percent:0;mso-width-relative:margin;mso-height-relative:margin;v-text-anchor:top" o:gfxdata="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">
+                <v:textbox>
+                  <w:txbxContent>
+                    <w:p>
+                      <w:r>
+                        <w:t>Navigation bar links upon hover font color.</w:t>
+                      </w:r>
+                    </w:p>
+                  </w:txbxContent>
+                </v:textbox>
+                <w10:wrap type="square" anchorx="margin"/>
+              </v:shape>
+            </w:pict>
+          </mc:Fallback>
+        </mc:AlternateContent>
+      </w:r>
+      <w:r>
+        <w:rPr>
+          <w:rFonts w:ascii="Times New Roman" w:hAnsi="Times New Roman" w:cs="Times New Roman"/>
+          <w:noProof/>
+          <w:color w:val="538135" w:themeColor="accent6" w:themeShade="BF"/>
+          <w:sz w:val="28"/>
+        </w:rPr>
+        <mc:AlternateContent>
+          <mc:Choice Requires="wps">
+            <w:drawing>
+              <wp:anchor distT="45720" distB="45720" distL="114300" distR="114300" simplePos="0" relativeHeight="251661312" behindDoc="0" locked="0" layoutInCell="1" allowOverlap="1" wp14:anchorId="5E34C351" wp14:editId="5BF39C12">
+                <wp:simplePos x="0" y="0"/>
+                <wp:positionH relativeFrom="margin">
+                  <wp:posOffset>1181100</wp:posOffset>
+                </wp:positionH>
+                <wp:positionV relativeFrom="paragraph">
+                  <wp:posOffset>960120</wp:posOffset>
+                </wp:positionV>
+                <wp:extent cx="4739640" cy="868680"/>
+                <wp:effectExtent l="0" t="0" r="22860" b="26670"/>
+                <wp:wrapSquare wrapText="bothSides"/>
+                <wp:docPr id="3" name="Text Box 2"/>
+                <wp:cNvGraphicFramePr>
+                  <a:graphicFrameLocks xmlns:a="http://schemas.openxmlformats.org/drawingml/2006/main"/>
+                </wp:cNvGraphicFramePr>
+                <a:graphic xmlns:a="http://schemas.openxmlformats.org/drawingml/2006/main">
+                  <a:graphicData uri="http://schemas.microsoft.com/office/word/2010/wordprocessingShape">
+                    <wps:wsp>
+                      <wps:cNvSpPr txBox="1">
+                        <a:spLocks noChangeArrowheads="1"/>
+                      </wps:cNvSpPr>
+                      <wps:spPr bwMode="auto">
+                        <a:xfrm>
+                          <a:off x="0" y="0"/>
+                          <a:ext cx="4739640" cy="868680"/>
+                        </a:xfrm>
+                        <a:prstGeom prst="rect">
+                          <a:avLst/>
+                        </a:prstGeom>
+                        <a:solidFill>
+                          <a:srgbClr val="FFFFFF"/>
+                        </a:solidFill>
+                        <a:ln w="9525">
+                          <a:solidFill>
+                            <a:srgbClr val="000000"/>
+                          </a:solidFill>
+                          <a:miter lim="800000"/>
+                          <a:headEnd/>
+                          <a:tailEnd/>
+                        </a:ln>
+                      </wps:spPr>
+                      <wps:txbx>
+                        <w:txbxContent>
+                          <w:p>
+                            <w:r>
+                              <w:t>Body font color.</w:t>
+                            </w:r>
+                          </w:p>
+                        </w:txbxContent>
+                      </wps:txbx>
+                      <wps:bodyPr rot="0" vert="horz" wrap="square" lIns="91440" tIns="45720" rIns="91440" bIns="45720" anchor="t" anchorCtr="0">
+                        <a:noAutofit/>
+                      </wps:bodyPr>
+                    </wps:wsp>
+                  </a:graphicData>
+                </a:graphic>
+                <wp14:sizeRelH relativeFrom="margin">
+                  <wp14:pctWidth>0</wp14:pctWidth>
+                </wp14:sizeRelH>
+                <wp14:sizeRelV relativeFrom="margin">
+                  <wp14:pctHeight>0</wp14:pctHeight>
+                </wp14:sizeRelV>
+              </wp:anchor>
+            </w:drawing>
+          </mc:Choice>
+          <mc:Fallback>
+            <w:pict>
+              <v:shape w14:anchorId="5E34C351" id="_x0000_s1028" type="#_x0000_t202" style="position:absolute;margin-left:93pt;margin-top:75.6pt;width:373.2pt;height:68.4pt;z-index:251661312;visibility:visible;mso-wrap-style:square;mso-width-percent:0;mso-height-percent:0;mso-wrap-distance-left:9pt;mso-wrap-distance-top:3.6pt;mso-wrap-distance-right:9pt;mso-wrap-distance-bottom:3.6pt;mso-position-horizontal:absolute;mso-position-horizontal-relative:margin;mso-position-vertical:absolute;mso-position-vertical-relative:text;mso-width-percent:0;mso-height-percent:0;mso-width-relative:margin;mso-height-relative:margin;v-text-anchor:top" o:gfxdata="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">
+                <v:textbox>
+                  <w:txbxContent>
+                    <w:p>
+                      <w:r>
+                        <w:t>Body font color.</w:t>
+                      </w:r>
+                    </w:p>
+                  </w:txbxContent>
+                </v:textbox>
+                <w10:wrap type="square" anchorx="margin"/>
+              </v:shape>
+            </w:pict>
+          </mc:Fallback>
+        </mc:AlternateContent>
+      </w:r>
+      <w:r>
+        <w:rPr>
+          <w:rFonts w:ascii="Times New Roman" w:hAnsi="Times New Roman" w:cs="Times New Roman"/>
+          <w:noProof/>
+          <w:color w:val="538135" w:themeColor="accent6" w:themeShade="BF"/>
+          <w:sz w:val="28"/>
+        </w:rPr>
+        <mc:AlternateContent>
+          <mc:Choice Requires="wps">
+            <w:drawing>
+              <wp:anchor distT="45720" distB="45720" distL="114300" distR="114300" simplePos="0" relativeHeight="251663360" behindDoc="0" locked="0" layoutInCell="1" allowOverlap="1" wp14:anchorId="6897B458" wp14:editId="2AA3061C">
+                <wp:simplePos x="0" y="0"/>
+                <wp:positionH relativeFrom="margin">
+                  <wp:posOffset>1181100</wp:posOffset>
+                </wp:positionH>
+                <wp:positionV relativeFrom="paragraph">
+                  <wp:posOffset>1920240</wp:posOffset>
+                </wp:positionV>
+                <wp:extent cx="4739640" cy="868680"/>
+                <wp:effectExtent l="0" t="0" r="22860" b="26670"/>
+                <wp:wrapSquare wrapText="bothSides"/>
+                <wp:docPr id="4" name="Text Box 2"/>
+                <wp:cNvGraphicFramePr>
+                  <a:graphicFrameLocks xmlns:a="http://schemas.openxmlformats.org/drawingml/2006/main"/>
+                </wp:cNvGraphicFramePr>
+                <a:graphic xmlns:a="http://schemas.openxmlformats.org/drawingml/2006/main">
+                  <a:graphicData uri="http://schemas.microsoft.com/office/word/2010/wordprocessingShape">
+                    <wps:wsp>
+                      <wps:cNvSpPr txBox="1">
+                        <a:spLocks noChangeArrowheads="1"/>
+                      </wps:cNvSpPr>
+                      <wps:spPr bwMode="auto">
+                        <a:xfrm>
+                          <a:off x="0" y="0"/>
+                          <a:ext cx="4739640" cy="868680"/>
+                        </a:xfrm>
+                        <a:prstGeom prst="rect">
+                          <a:avLst/>
+                        </a:prstGeom>
+                        <a:solidFill>
+                          <a:srgbClr val="FFFFFF"/>
+                        </a:solidFill>
+                        <a:ln w="9525">
+                          <a:solidFill>
+                            <a:srgbClr val="000000"/>
+                          </a:solidFill>
+                          <a:miter lim="800000"/>
+                          <a:headEnd/>
+                          <a:tailEnd/>
+                        </a:ln>
+                      </wps:spPr>
+                      <wps:txbx>
+                        <w:txbxContent>
+                          <w:p>
+                            <w:r>
+                              <w:t xml:space="preserve">Navigation bar links </w:t>
+                            </w:r>
+                            <w:r>
+                              <w:t>and headings font color</w:t>
+                            </w:r>
+                          </w:p>
+                        </w:txbxContent>
+                      </wps:txbx>
+                      <wps:bodyPr rot="0" vert="horz" wrap="square" lIns="91440" tIns="45720" rIns="91440" bIns="45720" anchor="t" anchorCtr="0">
+                        <a:noAutofit/>
+                      </wps:bodyPr>
+                    </wps:wsp>
+                  </a:graphicData>
+                </a:graphic>
+                <wp14:sizeRelH relativeFrom="margin">
+                  <wp14:pctWidth>0</wp14:pctWidth>
+                </wp14:sizeRelH>
+                <wp14:sizeRelV relativeFrom="margin">
+                  <wp14:pctHeight>0</wp14:pctHeight>
+                </wp14:sizeRelV>
+              </wp:anchor>
+            </w:drawing>
+          </mc:Choice>
+          <mc:Fallback>
+            <w:pict>
+              <v:shape w14:anchorId="6897B458" id="_x0000_s1029" type="#_x0000_t202" style="position:absolute;margin-left:93pt;margin-top:151.2pt;width:373.2pt;height:68.4pt;z-index:251663360;visibility:visible;mso-wrap-style:square;mso-width-percent:0;mso-height-percent:0;mso-wrap-distance-left:9pt;mso-wrap-distance-top:3.6pt;mso-wrap-distance-right:9pt;mso-wrap-distance-bottom:3.6pt;mso-position-horizontal:absolute;mso-position-horizontal-relative:margin;mso-position-vertical:absolute;mso-position-vertical-relative:text;mso-width-percent:0;mso-height-percent:0;mso-width-relative:margin;mso-height-relative:margin;v-text-anchor:top" o:gfxdata="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">
+                <v:textbox>
+                  <w:txbxContent>
+                    <w:p>
+                      <w:r>
+                        <w:t xml:space="preserve">Navigation bar links </w:t>
+                      </w:r>
+                      <w:r>
+                        <w:t>and headings font color</w:t>
+                      </w:r>
+                    </w:p>
+                  </w:txbxContent>
+                </v:textbox>
+                <w10:wrap type="square" anchorx="margin"/>
+              </v:shape>
+            </w:pict>
+          </mc:Fallback>
+        </mc:AlternateContent>
+      </w:r>
+      <w:r>
+        <w:rPr>
+          <w:rFonts w:ascii="Times New Roman" w:hAnsi="Times New Roman" w:cs="Times New Roman"/>
+          <w:noProof/>
+          <w:color w:val="538135" w:themeColor="accent6" w:themeShade="BF"/>
+          <w:sz w:val="28"/>
+        </w:rPr>
+        <mc:AlternateContent>
+          <mc:Choice Requires="wps">
+            <w:drawing>
+              <wp:anchor distT="45720" distB="45720" distL="114300" distR="114300" simplePos="0" relativeHeight="251659264" behindDoc="0" locked="0" layoutInCell="1" allowOverlap="1" wp14:anchorId="2EE153FF" wp14:editId="70429B62">
+                <wp:simplePos x="0" y="0"/>
+                <wp:positionH relativeFrom="column">
+                  <wp:posOffset>1181100</wp:posOffset>
+                </wp:positionH>
+                <wp:positionV relativeFrom="paragraph">
+                  <wp:posOffset>4445</wp:posOffset>
+                </wp:positionV>
+                <wp:extent cx="4739640" cy="868680"/>
+                <wp:effectExtent l="0" t="0" r="22860" b="26670"/>
+                <wp:wrapSquare wrapText="bothSides"/>
+                <wp:docPr id="217" name="Text Box 2"/>
+                <wp:cNvGraphicFramePr>
+                  <a:graphicFrameLocks xmlns:a="http://schemas.openxmlformats.org/drawingml/2006/main"/>
+                </wp:cNvGraphicFramePr>
+                <a:graphic xmlns:a="http://schemas.openxmlformats.org/drawingml/2006/main">
+                  <a:graphicData uri="http://schemas.microsoft.com/office/word/2010/wordprocessingShape">
+                    <wps:wsp>
+                      <wps:cNvSpPr txBox="1">
+                        <a:spLocks noChangeArrowheads="1"/>
+                      </wps:cNvSpPr>
+                      <wps:spPr bwMode="auto">
+                        <a:xfrm>
+                          <a:off x="0" y="0"/>
+                          <a:ext cx="4739640" cy="868680"/>
+                        </a:xfrm>
+                        <a:prstGeom prst="rect">
+                          <a:avLst/>
+                        </a:prstGeom>
+                        <a:solidFill>
+                          <a:srgbClr val="FFFFFF"/>
+                        </a:solidFill>
+                        <a:ln w="9525">
+                          <a:solidFill>
+                            <a:srgbClr val="000000"/>
+                          </a:solidFill>
+                          <a:miter lim="800000"/>
+                          <a:headEnd/>
+                          <a:tailEnd/>
+                        </a:ln>
+                      </wps:spPr>
+                      <wps:txbx>
+                        <w:txbxContent>
+                          <w:p>
+                            <w:r>
+                              <w:t>Header and footer background color.</w:t>
+                            </w:r>
+                          </w:p>
+                        </w:txbxContent>
+                      </wps:txbx>
+                      <wps:bodyPr rot="0" vert="horz" wrap="square" lIns="91440" tIns="45720" rIns="91440" bIns="45720" anchor="t" anchorCtr="0">
+                        <a:noAutofit/>
+                      </wps:bodyPr>
+                    </wps:wsp>
+                  </a:graphicData>
+                </a:graphic>
+                <wp14:sizeRelH relativeFrom="margin">
+                  <wp14:pctWidth>0</wp14:pctWidth>
+                </wp14:sizeRelH>
+                <wp14:sizeRelV relativeFrom="margin">
+                  <wp14:pctHeight>0</wp14:pctHeight>
+                </wp14:sizeRelV>
+              </wp:anchor>
+            </w:drawing>
+          </mc:Choice>
+          <mc:Fallback>
+            <w:pict>
+              <v:shape w14:anchorId="2EE153FF" id="_x0000_s1030" type="#_x0000_t202" style="position:absolute;margin-left:93pt;margin-top:.35pt;width:373.2pt;height:68.4pt;z-index:251659264;visibility:visible;mso-wrap-style:square;mso-width-percent:0;mso-height-percent:0;mso-wrap-distance-left:9pt;mso-wrap-distance-top:3.6pt;mso-wrap-distance-right:9pt;mso-wrap-distance-bottom:3.6pt;mso-position-horizontal:absolute;mso-position-horizontal-relative:text;mso-position-vertical:absolute;mso-position-vertical-relative:text;mso-width-percent:0;mso-height-percent:0;mso-width-relative:margin;mso-height-relative:margin;v-text-anchor:top" o:gfxdata="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">
+                <v:textbox>
+                  <w:txbxContent>
+                    <w:p>
+                      <w:r>
+                        <w:t>Header and footer background color.</w:t>
+                      </w:r>
+                    </w:p>
+                  </w:txbxContent>
+                </v:textbox>
+                <w10:wrap type="square"/>
+              </v:shape>
+            </w:pict>
+          </mc:Fallback>
+        </mc:AlternateContent>
+      </w:r>
       <w:r>
         <w:rPr>
           <w:rFonts w:ascii="Times New Roman" w:hAnsi="Times New Roman" w:cs="Times New Roman"/>
@@ -212,9 +968,9 @@
           <w:sz w:val="28"/>
         </w:rPr>
         <w:drawing>
-          <wp:inline distT="0" distB="0" distL="0" distR="0" wp14:anchorId="2D233552" wp14:editId="750B6CF2">
-            <wp:extent cx="4885151" cy="914400"/>
-            <wp:effectExtent l="0" t="0" r="0" b="0"/>
+          <wp:inline distT="0" distB="0" distL="0" distR="0" wp14:anchorId="2D233552" wp14:editId="2D44DF24">
+            <wp:extent cx="4700187" cy="879778"/>
+            <wp:effectExtent l="5080" t="0" r="0" b="0"/>
             <wp:docPr id="2" name="Picture 2"/>
             <wp:cNvGraphicFramePr>
               <a:graphicFrameLocks xmlns:a="http://schemas.openxmlformats.org/drawingml/2006/main" noChangeAspect="1"/>
@@ -238,9 +994,9 @@
                     <a:stretch/>
                   </pic:blipFill>
                   <pic:spPr bwMode="auto">
-                    <a:xfrm>
+                    <a:xfrm rot="5400000">
                       <a:off x="0" y="0"/>
-                      <a:ext cx="4885151" cy="914400"/>
+                      <a:ext cx="4826222" cy="903369"/>
                     </a:xfrm>
                     <a:prstGeom prst="rect">
                       <a:avLst/>
@@ -287,62 +1043,454 @@
         <w:t>Typography:</w:t>
       </w:r>
     </w:p>
-    <w:p>
-      <w:pPr>
-        <w:pStyle w:val="ListParagraph"/>
-        <w:numPr>
-          <w:ilvl w:val="0"/>
-          <w:numId w:val="1"/>
-        </w:numPr>
-        <w:rPr>
-          <w:rFonts w:ascii="Times New Roman" w:hAnsi="Times New Roman" w:cs="Times New Roman"/>
-          <w:sz w:val="24"/>
-        </w:rPr>
-      </w:pPr>
-      <w:r>
-        <w:rPr>
-          <w:rFonts w:ascii="Times New Roman" w:hAnsi="Times New Roman" w:cs="Times New Roman"/>
-          <w:sz w:val="24"/>
-        </w:rPr>
-        <w:t>Cairo</w:t>
-      </w:r>
-      <w:r>
-        <w:rPr>
-          <w:rFonts w:ascii="Times New Roman" w:hAnsi="Times New Roman" w:cs="Times New Roman"/>
-          <w:sz w:val="24"/>
-        </w:rPr>
-        <w:t xml:space="preserve"> is the font I will be using for the body of the paragraphs and the navigation bar.</w:t>
-      </w:r>
-    </w:p>
-    <w:p>
-      <w:pPr>
-        <w:pStyle w:val="ListParagraph"/>
-        <w:numPr>
-          <w:ilvl w:val="0"/>
-          <w:numId w:val="1"/>
-        </w:numPr>
-        <w:rPr>
-          <w:rFonts w:ascii="Times New Roman" w:hAnsi="Times New Roman" w:cs="Times New Roman"/>
-          <w:sz w:val="24"/>
-        </w:rPr>
-      </w:pPr>
-      <w:bookmarkStart w:id="0" w:name="_GoBack"/>
-      <w:bookmarkEnd w:id="0"/>
-      <w:r>
-        <w:rPr>
-          <w:rFonts w:ascii="Times New Roman" w:hAnsi="Times New Roman" w:cs="Times New Roman"/>
-          <w:sz w:val="24"/>
-        </w:rPr>
-        <w:t>Concert One is the font I will be using for headings of sections, the site name, and the town name</w:t>
-      </w:r>
-      <w:r>
-        <w:rPr>
-          <w:rFonts w:ascii="Times New Roman" w:hAnsi="Times New Roman" w:cs="Times New Roman"/>
-          <w:sz w:val="24"/>
-        </w:rPr>
-        <w:t>.</w:t>
-      </w:r>
-    </w:p>
+    <w:tbl>
+      <w:tblPr>
+        <w:tblStyle w:val="TableGrid"/>
+        <w:tblW w:w="0" w:type="auto"/>
+        <w:tblLook w:val="04A0" w:firstRow="1" w:lastRow="0" w:firstColumn="1" w:lastColumn="0" w:noHBand="0" w:noVBand="1"/>
+      </w:tblPr>
+      <w:tblGrid>
+        <w:gridCol w:w="2590"/>
+        <w:gridCol w:w="2314"/>
+        <w:gridCol w:w="2303"/>
+        <w:gridCol w:w="2143"/>
+      </w:tblGrid>
+      <w:tr>
+        <w:tc>
+          <w:tcPr>
+            <w:tcW w:w="2590" w:type="dxa"/>
+          </w:tcPr>
+          <w:p>
+            <w:pPr>
+              <w:rPr>
+                <w:rFonts w:ascii="Times New Roman" w:hAnsi="Times New Roman" w:cs="Times New Roman"/>
+                <w:sz w:val="28"/>
+              </w:rPr>
+            </w:pPr>
+            <w:r>
+              <w:rPr>
+                <w:rFonts w:ascii="Times New Roman" w:hAnsi="Times New Roman" w:cs="Times New Roman"/>
+                <w:sz w:val="28"/>
+              </w:rPr>
+              <w:t>Object/Item</w:t>
+            </w:r>
+          </w:p>
+        </w:tc>
+        <w:tc>
+          <w:tcPr>
+            <w:tcW w:w="2314" w:type="dxa"/>
+          </w:tcPr>
+          <w:p>
+            <w:pPr>
+              <w:rPr>
+                <w:rFonts w:ascii="Times New Roman" w:hAnsi="Times New Roman" w:cs="Times New Roman"/>
+                <w:sz w:val="28"/>
+              </w:rPr>
+            </w:pPr>
+            <w:r>
+              <w:rPr>
+                <w:rFonts w:ascii="Times New Roman" w:hAnsi="Times New Roman" w:cs="Times New Roman"/>
+                <w:sz w:val="28"/>
+              </w:rPr>
+              <w:t>Font</w:t>
+            </w:r>
+          </w:p>
+        </w:tc>
+        <w:tc>
+          <w:tcPr>
+            <w:tcW w:w="2303" w:type="dxa"/>
+          </w:tcPr>
+          <w:p>
+            <w:pPr>
+              <w:rPr>
+                <w:rFonts w:ascii="Times New Roman" w:hAnsi="Times New Roman" w:cs="Times New Roman"/>
+                <w:sz w:val="28"/>
+              </w:rPr>
+            </w:pPr>
+            <w:r>
+              <w:rPr>
+                <w:rFonts w:ascii="Times New Roman" w:hAnsi="Times New Roman" w:cs="Times New Roman"/>
+                <w:sz w:val="28"/>
+              </w:rPr>
+              <w:t>Size</w:t>
+            </w:r>
+          </w:p>
+        </w:tc>
+        <w:tc>
+          <w:tcPr>
+            <w:tcW w:w="2143" w:type="dxa"/>
+          </w:tcPr>
+          <w:p>
+            <w:pPr>
+              <w:rPr>
+                <w:rFonts w:ascii="Times New Roman" w:hAnsi="Times New Roman" w:cs="Times New Roman"/>
+                <w:sz w:val="28"/>
+              </w:rPr>
+            </w:pPr>
+            <w:r>
+              <w:rPr>
+                <w:rFonts w:ascii="Times New Roman" w:hAnsi="Times New Roman" w:cs="Times New Roman"/>
+                <w:sz w:val="28"/>
+              </w:rPr>
+              <w:t>Color</w:t>
+            </w:r>
+          </w:p>
+        </w:tc>
+      </w:tr>
+      <w:tr>
+        <w:tc>
+          <w:tcPr>
+            <w:tcW w:w="2590" w:type="dxa"/>
+          </w:tcPr>
+          <w:p>
+            <w:pPr>
+              <w:rPr>
+                <w:rFonts w:ascii="Times New Roman" w:hAnsi="Times New Roman" w:cs="Times New Roman"/>
+                <w:sz w:val="24"/>
+              </w:rPr>
+            </w:pPr>
+            <w:r>
+              <w:rPr>
+                <w:rFonts w:ascii="Times New Roman" w:hAnsi="Times New Roman" w:cs="Times New Roman"/>
+                <w:sz w:val="24"/>
+              </w:rPr>
+              <w:t xml:space="preserve">Paragraph </w:t>
+            </w:r>
+          </w:p>
+        </w:tc>
+        <w:tc>
+          <w:tcPr>
+            <w:tcW w:w="2314" w:type="dxa"/>
+          </w:tcPr>
+          <w:p>
+            <w:pPr>
+              <w:rPr>
+                <w:rFonts w:ascii="Times New Roman" w:hAnsi="Times New Roman" w:cs="Times New Roman"/>
+                <w:sz w:val="24"/>
+              </w:rPr>
+            </w:pPr>
+            <w:r>
+              <w:rPr>
+                <w:rFonts w:ascii="Times New Roman" w:hAnsi="Times New Roman" w:cs="Times New Roman"/>
+                <w:sz w:val="24"/>
+              </w:rPr>
+              <w:t>Concert One</w:t>
+            </w:r>
+          </w:p>
+        </w:tc>
+        <w:tc>
+          <w:tcPr>
+            <w:tcW w:w="2303" w:type="dxa"/>
+          </w:tcPr>
+          <w:p>
+            <w:pPr>
+              <w:rPr>
+                <w:rFonts w:ascii="Times New Roman" w:hAnsi="Times New Roman" w:cs="Times New Roman"/>
+                <w:sz w:val="24"/>
+              </w:rPr>
+            </w:pPr>
+            <w:r>
+              <w:rPr>
+                <w:rFonts w:ascii="Times New Roman" w:hAnsi="Times New Roman" w:cs="Times New Roman"/>
+                <w:sz w:val="24"/>
+              </w:rPr>
+              <w:t>1</w:t>
+            </w:r>
+            <w:r>
+              <w:rPr>
+                <w:rFonts w:ascii="Times New Roman" w:hAnsi="Times New Roman" w:cs="Times New Roman"/>
+                <w:sz w:val="24"/>
+              </w:rPr>
+              <w:t>2</w:t>
+            </w:r>
+            <w:r>
+              <w:rPr>
+                <w:rFonts w:ascii="Times New Roman" w:hAnsi="Times New Roman" w:cs="Times New Roman"/>
+                <w:sz w:val="24"/>
+              </w:rPr>
+              <w:t>px</w:t>
+            </w:r>
+          </w:p>
+        </w:tc>
+        <w:tc>
+          <w:tcPr>
+            <w:tcW w:w="2143" w:type="dxa"/>
+          </w:tcPr>
+          <w:p>
+            <w:pPr>
+              <w:rPr>
+                <w:rFonts w:ascii="Times New Roman" w:hAnsi="Times New Roman" w:cs="Times New Roman"/>
+                <w:sz w:val="24"/>
+              </w:rPr>
+            </w:pPr>
+            <w:r>
+              <w:rPr>
+                <w:rFonts w:ascii="Times New Roman" w:hAnsi="Times New Roman" w:cs="Times New Roman"/>
+                <w:sz w:val="24"/>
+              </w:rPr>
+              <w:t>#2a324b</w:t>
+            </w:r>
+          </w:p>
+        </w:tc>
+      </w:tr>
+      <w:tr>
+        <w:tc>
+          <w:tcPr>
+            <w:tcW w:w="2590" w:type="dxa"/>
+          </w:tcPr>
+          <w:p>
+            <w:pPr>
+              <w:rPr>
+                <w:rFonts w:ascii="Times New Roman" w:hAnsi="Times New Roman" w:cs="Times New Roman"/>
+                <w:sz w:val="24"/>
+              </w:rPr>
+            </w:pPr>
+            <w:r>
+              <w:rPr>
+                <w:rFonts w:ascii="Times New Roman" w:hAnsi="Times New Roman" w:cs="Times New Roman"/>
+                <w:sz w:val="24"/>
+              </w:rPr>
+              <w:t>Heading Level 1</w:t>
+            </w:r>
+          </w:p>
+        </w:tc>
+        <w:tc>
+          <w:tcPr>
+            <w:tcW w:w="2314" w:type="dxa"/>
+          </w:tcPr>
+          <w:p>
+            <w:pPr>
+              <w:rPr>
+                <w:rFonts w:ascii="Times New Roman" w:hAnsi="Times New Roman" w:cs="Times New Roman"/>
+                <w:sz w:val="24"/>
+              </w:rPr>
+            </w:pPr>
+            <w:r>
+              <w:rPr>
+                <w:rFonts w:ascii="Times New Roman" w:hAnsi="Times New Roman" w:cs="Times New Roman"/>
+                <w:sz w:val="24"/>
+              </w:rPr>
+              <w:t>Cairo</w:t>
+            </w:r>
+          </w:p>
+        </w:tc>
+        <w:tc>
+          <w:tcPr>
+            <w:tcW w:w="2303" w:type="dxa"/>
+          </w:tcPr>
+          <w:p>
+            <w:pPr>
+              <w:rPr>
+                <w:rFonts w:ascii="Times New Roman" w:hAnsi="Times New Roman" w:cs="Times New Roman"/>
+                <w:sz w:val="24"/>
+              </w:rPr>
+            </w:pPr>
+            <w:r>
+              <w:rPr>
+                <w:rFonts w:ascii="Times New Roman" w:hAnsi="Times New Roman" w:cs="Times New Roman"/>
+                <w:sz w:val="24"/>
+              </w:rPr>
+              <w:t>18px</w:t>
+            </w:r>
+            <w:r>
+              <w:rPr>
+                <w:rFonts w:ascii="Times New Roman" w:hAnsi="Times New Roman" w:cs="Times New Roman"/>
+                <w:sz w:val="24"/>
+              </w:rPr>
+              <w:t>; weight: bold</w:t>
+            </w:r>
+          </w:p>
+        </w:tc>
+        <w:tc>
+          <w:tcPr>
+            <w:tcW w:w="2143" w:type="dxa"/>
+          </w:tcPr>
+          <w:p>
+            <w:pPr>
+              <w:rPr>
+                <w:rFonts w:ascii="Times New Roman" w:hAnsi="Times New Roman" w:cs="Times New Roman"/>
+                <w:sz w:val="24"/>
+              </w:rPr>
+            </w:pPr>
+            <w:r>
+              <w:rPr>
+                <w:rFonts w:ascii="Times New Roman" w:hAnsi="Times New Roman" w:cs="Times New Roman"/>
+                <w:sz w:val="24"/>
+              </w:rPr>
+              <w:t>#767b91</w:t>
+            </w:r>
+          </w:p>
+        </w:tc>
+      </w:tr>
+      <w:tr>
+        <w:tc>
+          <w:tcPr>
+            <w:tcW w:w="2590" w:type="dxa"/>
+          </w:tcPr>
+          <w:p>
+            <w:pPr>
+              <w:rPr>
+                <w:rFonts w:ascii="Times New Roman" w:hAnsi="Times New Roman" w:cs="Times New Roman"/>
+                <w:sz w:val="24"/>
+              </w:rPr>
+            </w:pPr>
+            <w:r>
+              <w:rPr>
+                <w:rFonts w:ascii="Times New Roman" w:hAnsi="Times New Roman" w:cs="Times New Roman"/>
+                <w:sz w:val="24"/>
+              </w:rPr>
+              <w:t>Heaving Level 2</w:t>
+            </w:r>
+          </w:p>
+        </w:tc>
+        <w:tc>
+          <w:tcPr>
+            <w:tcW w:w="2314" w:type="dxa"/>
+          </w:tcPr>
+          <w:p>
+            <w:pPr>
+              <w:rPr>
+                <w:rFonts w:ascii="Times New Roman" w:hAnsi="Times New Roman" w:cs="Times New Roman"/>
+                <w:sz w:val="24"/>
+              </w:rPr>
+            </w:pPr>
+            <w:proofErr w:type="spellStart"/>
+            <w:r>
+              <w:rPr>
+                <w:rFonts w:ascii="Times New Roman" w:hAnsi="Times New Roman" w:cs="Times New Roman"/>
+                <w:sz w:val="24"/>
+              </w:rPr>
+              <w:t>Chakra+Petch</w:t>
+            </w:r>
+            <w:proofErr w:type="spellEnd"/>
+          </w:p>
+        </w:tc>
+        <w:tc>
+          <w:tcPr>
+            <w:tcW w:w="2303" w:type="dxa"/>
+          </w:tcPr>
+          <w:p>
+            <w:pPr>
+              <w:rPr>
+                <w:rFonts w:ascii="Times New Roman" w:hAnsi="Times New Roman" w:cs="Times New Roman"/>
+                <w:sz w:val="24"/>
+              </w:rPr>
+            </w:pPr>
+            <w:r>
+              <w:rPr>
+                <w:rFonts w:ascii="Times New Roman" w:hAnsi="Times New Roman" w:cs="Times New Roman"/>
+                <w:sz w:val="24"/>
+              </w:rPr>
+              <w:t>16px</w:t>
+            </w:r>
+          </w:p>
+        </w:tc>
+        <w:tc>
+          <w:tcPr>
+            <w:tcW w:w="2143" w:type="dxa"/>
+          </w:tcPr>
+          <w:p>
+            <w:pPr>
+              <w:rPr>
+                <w:rFonts w:ascii="Times New Roman" w:hAnsi="Times New Roman" w:cs="Times New Roman"/>
+                <w:sz w:val="24"/>
+              </w:rPr>
+            </w:pPr>
+            <w:r>
+              <w:rPr>
+                <w:rFonts w:ascii="Times New Roman" w:hAnsi="Times New Roman" w:cs="Times New Roman"/>
+                <w:sz w:val="24"/>
+              </w:rPr>
+              <w:t>#767b91</w:t>
+            </w:r>
+            <w:bookmarkStart w:id="0" w:name="_GoBack"/>
+            <w:bookmarkEnd w:id="0"/>
+          </w:p>
+        </w:tc>
+      </w:tr>
+      <w:tr>
+        <w:tc>
+          <w:tcPr>
+            <w:tcW w:w="2590" w:type="dxa"/>
+          </w:tcPr>
+          <w:p>
+            <w:pPr>
+              <w:rPr>
+                <w:rFonts w:ascii="Times New Roman" w:hAnsi="Times New Roman" w:cs="Times New Roman"/>
+                <w:sz w:val="24"/>
+              </w:rPr>
+            </w:pPr>
+            <w:r>
+              <w:rPr>
+                <w:rFonts w:ascii="Times New Roman" w:hAnsi="Times New Roman" w:cs="Times New Roman"/>
+                <w:sz w:val="24"/>
+              </w:rPr>
+              <w:t>Navigation Elements</w:t>
+            </w:r>
+          </w:p>
+        </w:tc>
+        <w:tc>
+          <w:tcPr>
+            <w:tcW w:w="2314" w:type="dxa"/>
+          </w:tcPr>
+          <w:p>
+            <w:pPr>
+              <w:rPr>
+                <w:rFonts w:ascii="Times New Roman" w:hAnsi="Times New Roman" w:cs="Times New Roman"/>
+                <w:sz w:val="24"/>
+              </w:rPr>
+            </w:pPr>
+            <w:r>
+              <w:rPr>
+                <w:rFonts w:ascii="Times New Roman" w:hAnsi="Times New Roman" w:cs="Times New Roman"/>
+                <w:sz w:val="24"/>
+              </w:rPr>
+              <w:t>Concert One</w:t>
+            </w:r>
+          </w:p>
+        </w:tc>
+        <w:tc>
+          <w:tcPr>
+            <w:tcW w:w="2303" w:type="dxa"/>
+          </w:tcPr>
+          <w:p>
+            <w:pPr>
+              <w:rPr>
+                <w:rFonts w:ascii="Times New Roman" w:hAnsi="Times New Roman" w:cs="Times New Roman"/>
+                <w:sz w:val="24"/>
+              </w:rPr>
+            </w:pPr>
+            <w:r>
+              <w:rPr>
+                <w:rFonts w:ascii="Times New Roman" w:hAnsi="Times New Roman" w:cs="Times New Roman"/>
+                <w:sz w:val="24"/>
+              </w:rPr>
+              <w:t>14px</w:t>
+            </w:r>
+          </w:p>
+        </w:tc>
+        <w:tc>
+          <w:tcPr>
+            <w:tcW w:w="2143" w:type="dxa"/>
+          </w:tcPr>
+          <w:p>
+            <w:pPr>
+              <w:rPr>
+                <w:rFonts w:ascii="Times New Roman" w:hAnsi="Times New Roman" w:cs="Times New Roman"/>
+                <w:sz w:val="24"/>
+              </w:rPr>
+            </w:pPr>
+            <w:r>
+              <w:rPr>
+                <w:rFonts w:ascii="Times New Roman" w:hAnsi="Times New Roman" w:cs="Times New Roman"/>
+                <w:sz w:val="24"/>
+              </w:rPr>
+              <w:t>#767b91</w:t>
+            </w:r>
+          </w:p>
+        </w:tc>
+      </w:tr>
+    </w:tbl>
     <w:p>
       <w:pPr>
         <w:rPr>
@@ -919,6 +2067,25 @@
       <w:contextualSpacing/>
     </w:pPr>
   </w:style>
+  <w:style w:type="table" w:styleId="TableGrid">
+    <w:name w:val="Table Grid"/>
+    <w:basedOn w:val="TableNormal"/>
+    <w:uiPriority w:val="39"/>
+    <w:rsid w:val="005257D6"/>
+    <w:pPr>
+      <w:spacing w:after="0" w:line="240" w:lineRule="auto"/>
+    </w:pPr>
+    <w:tblPr>
+      <w:tblBorders>
+        <w:top w:val="single" w:sz="4" w:space="0" w:color="auto"/>
+        <w:left w:val="single" w:sz="4" w:space="0" w:color="auto"/>
+        <w:bottom w:val="single" w:sz="4" w:space="0" w:color="auto"/>
+        <w:right w:val="single" w:sz="4" w:space="0" w:color="auto"/>
+        <w:insideH w:val="single" w:sz="4" w:space="0" w:color="auto"/>
+        <w:insideV w:val="single" w:sz="4" w:space="0" w:color="auto"/>
+      </w:tblBorders>
+    </w:tblPr>
+  </w:style>
 </w:styles>
 </file>
 

</xml_diff>

<commit_message>
Add PDF site plan
</commit_message>
<xml_diff>
--- a/assignments/lesson-4/weathersiteplan.docx
+++ b/assignments/lesson-4/weathersiteplan.docx
@@ -289,6 +289,79 @@
         <w:spacing w:after="0" w:line="240" w:lineRule="auto"/>
         <w:rPr>
           <w:rFonts w:ascii="Times New Roman" w:hAnsi="Times New Roman" w:cs="Times New Roman"/>
+          <w:color w:val="000000" w:themeColor="text1"/>
+          <w:sz w:val="28"/>
+        </w:rPr>
+      </w:pPr>
+      <w:r>
+        <w:rPr>
+          <w:rFonts w:ascii="Times New Roman" w:hAnsi="Times New Roman" w:cs="Times New Roman"/>
+          <w:color w:val="000000" w:themeColor="text1"/>
+          <w:sz w:val="28"/>
+        </w:rPr>
+        <w:t>Mark Ingalls</w:t>
+      </w:r>
+    </w:p>
+    <w:p>
+      <w:pPr>
+        <w:spacing w:after="0" w:line="240" w:lineRule="auto"/>
+      </w:pPr>
+      <w:r>
+        <w:t xml:space="preserve">Occupation: </w:t>
+      </w:r>
+      <w:r>
+        <w:t xml:space="preserve">Local News </w:t>
+      </w:r>
+      <w:r>
+        <w:t>Anchor</w:t>
+      </w:r>
+    </w:p>
+    <w:p>
+      <w:pPr>
+        <w:spacing w:after="0" w:line="240" w:lineRule="auto"/>
+      </w:pPr>
+      <w:r>
+        <w:t xml:space="preserve">Demographics and Education: </w:t>
+      </w:r>
+      <w:r>
+        <w:t xml:space="preserve">32 years old. Works at a popular news station. Has a Bachelors in </w:t>
+      </w:r>
+      <w:proofErr w:type="gramStart"/>
+      <w:r>
+        <w:t>meteorology.</w:t>
+      </w:r>
+      <w:proofErr w:type="gramEnd"/>
+    </w:p>
+    <w:p>
+      <w:pPr>
+        <w:spacing w:after="0" w:line="240" w:lineRule="auto"/>
+      </w:pPr>
+      <w:r>
+        <w:t xml:space="preserve">Goals and motivation for using the site: </w:t>
+      </w:r>
+      <w:r>
+        <w:t>Compare his findings with those of other weathermen.</w:t>
+      </w:r>
+      <w:r>
+        <w:t xml:space="preserve"> </w:t>
+      </w:r>
+    </w:p>
+    <w:p>
+      <w:pPr>
+        <w:spacing w:after="0" w:line="240" w:lineRule="auto"/>
+      </w:pPr>
+      <w:r>
+        <w:t xml:space="preserve">Social: </w:t>
+      </w:r>
+      <w:r>
+        <w:t xml:space="preserve">Very socially outgoing man who likes to share all his findings about the weather with friends and family as their plan informant. </w:t>
+      </w:r>
+    </w:p>
+    <w:p>
+      <w:pPr>
+        <w:spacing w:after="0" w:line="240" w:lineRule="auto"/>
+        <w:rPr>
+          <w:rFonts w:ascii="Times New Roman" w:hAnsi="Times New Roman" w:cs="Times New Roman"/>
           <w:color w:val="70AD47" w:themeColor="accent6"/>
           <w:sz w:val="28"/>
         </w:rPr>
@@ -299,24 +372,181 @@
         <w:spacing w:after="0" w:line="240" w:lineRule="auto"/>
         <w:rPr>
           <w:rFonts w:ascii="Times New Roman" w:hAnsi="Times New Roman" w:cs="Times New Roman"/>
+          <w:color w:val="000000" w:themeColor="text1"/>
+          <w:sz w:val="28"/>
+        </w:rPr>
+      </w:pPr>
+      <w:r>
+        <w:rPr>
+          <w:rFonts w:ascii="Times New Roman" w:hAnsi="Times New Roman" w:cs="Times New Roman"/>
+          <w:color w:val="000000" w:themeColor="text1"/>
+          <w:sz w:val="28"/>
+        </w:rPr>
+        <w:t xml:space="preserve">Brett </w:t>
+      </w:r>
+      <w:r>
+        <w:rPr>
+          <w:rFonts w:ascii="Times New Roman" w:hAnsi="Times New Roman" w:cs="Times New Roman"/>
+          <w:color w:val="000000" w:themeColor="text1"/>
+          <w:sz w:val="28"/>
+        </w:rPr>
+        <w:t>Anderson</w:t>
+      </w:r>
+    </w:p>
+    <w:p>
+      <w:pPr>
+        <w:spacing w:after="0" w:line="240" w:lineRule="auto"/>
+      </w:pPr>
+      <w:r>
+        <w:t xml:space="preserve">Occupation: </w:t>
+      </w:r>
+      <w:r>
+        <w:t xml:space="preserve">Trip Advisor </w:t>
+      </w:r>
+    </w:p>
+    <w:p>
+      <w:pPr>
+        <w:spacing w:after="0" w:line="240" w:lineRule="auto"/>
+      </w:pPr>
+      <w:r>
+        <w:t xml:space="preserve">Demographics and Education: </w:t>
+      </w:r>
+      <w:r>
+        <w:t xml:space="preserve">45 years old. Works freelance helping families plan large trips or local outings. Has a Bachelors in </w:t>
+      </w:r>
+      <w:proofErr w:type="gramStart"/>
+      <w:r>
+        <w:t>business.</w:t>
+      </w:r>
+      <w:proofErr w:type="gramEnd"/>
+    </w:p>
+    <w:p>
+      <w:pPr>
+        <w:spacing w:after="0" w:line="240" w:lineRule="auto"/>
+      </w:pPr>
+      <w:r>
+        <w:t>Goals and motivation for using the site:</w:t>
+      </w:r>
+      <w:r>
+        <w:t xml:space="preserve"> Uses the current conditions and forecasts to appropriately advise families on activities that could be done during their trip.</w:t>
+      </w:r>
+      <w:r>
+        <w:t xml:space="preserve"> </w:t>
+      </w:r>
+    </w:p>
+    <w:p>
+      <w:pPr>
+        <w:spacing w:after="0" w:line="240" w:lineRule="auto"/>
+      </w:pPr>
+      <w:r>
+        <w:t xml:space="preserve">Social: </w:t>
+      </w:r>
+      <w:r>
+        <w:t>A people person but is not very outgoing. He likes to keep to himself but is very well-versed at chatting people up and selling ideas for adventures.</w:t>
+      </w:r>
+    </w:p>
+    <w:p>
+      <w:pPr>
+        <w:spacing w:after="0" w:line="240" w:lineRule="auto"/>
+        <w:rPr>
+          <w:rFonts w:ascii="Times New Roman" w:hAnsi="Times New Roman" w:cs="Times New Roman"/>
           <w:color w:val="70AD47" w:themeColor="accent6"/>
           <w:sz w:val="28"/>
         </w:rPr>
       </w:pPr>
-      <w:r>
+    </w:p>
+    <w:p>
+      <w:pPr>
+        <w:spacing w:after="0" w:line="240" w:lineRule="auto"/>
         <w:rPr>
           <w:rFonts w:ascii="Times New Roman" w:hAnsi="Times New Roman" w:cs="Times New Roman"/>
           <w:color w:val="70AD47" w:themeColor="accent6"/>
           <w:sz w:val="28"/>
         </w:rPr>
+      </w:pPr>
+      <w:r>
+        <w:rPr>
+          <w:rFonts w:ascii="Times New Roman" w:hAnsi="Times New Roman" w:cs="Times New Roman"/>
+          <w:color w:val="70AD47" w:themeColor="accent6"/>
+          <w:sz w:val="28"/>
+        </w:rPr>
         <w:t>Scenarios:</w:t>
       </w:r>
     </w:p>
     <w:p>
       <w:pPr>
+        <w:pStyle w:val="ListParagraph"/>
+        <w:numPr>
+          <w:ilvl w:val="0"/>
+          <w:numId w:val="2"/>
+        </w:numPr>
         <w:spacing w:after="0" w:line="240" w:lineRule="auto"/>
         <w:rPr>
           <w:rFonts w:ascii="Times New Roman" w:hAnsi="Times New Roman" w:cs="Times New Roman"/>
+          <w:color w:val="000000" w:themeColor="text1"/>
+          <w:sz w:val="24"/>
+        </w:rPr>
+      </w:pPr>
+      <w:r>
+        <w:rPr>
+          <w:rFonts w:ascii="Times New Roman" w:hAnsi="Times New Roman" w:cs="Times New Roman"/>
+          <w:color w:val="000000" w:themeColor="text1"/>
+          <w:sz w:val="24"/>
+        </w:rPr>
+        <w:t>Where do we get our forecast from?</w:t>
+      </w:r>
+    </w:p>
+    <w:p>
+      <w:pPr>
+        <w:pStyle w:val="ListParagraph"/>
+        <w:numPr>
+          <w:ilvl w:val="0"/>
+          <w:numId w:val="2"/>
+        </w:numPr>
+        <w:spacing w:after="0" w:line="240" w:lineRule="auto"/>
+        <w:rPr>
+          <w:rFonts w:ascii="Times New Roman" w:hAnsi="Times New Roman" w:cs="Times New Roman"/>
+          <w:color w:val="000000" w:themeColor="text1"/>
+          <w:sz w:val="24"/>
+        </w:rPr>
+      </w:pPr>
+      <w:r>
+        <w:rPr>
+          <w:rFonts w:ascii="Times New Roman" w:hAnsi="Times New Roman" w:cs="Times New Roman"/>
+          <w:color w:val="000000" w:themeColor="text1"/>
+          <w:sz w:val="24"/>
+        </w:rPr>
+        <w:t>Are viewers able to submit weather photos?</w:t>
+      </w:r>
+    </w:p>
+    <w:p>
+      <w:pPr>
+        <w:pStyle w:val="ListParagraph"/>
+        <w:numPr>
+          <w:ilvl w:val="0"/>
+          <w:numId w:val="2"/>
+        </w:numPr>
+        <w:spacing w:after="0" w:line="240" w:lineRule="auto"/>
+        <w:rPr>
+          <w:rFonts w:ascii="Times New Roman" w:hAnsi="Times New Roman" w:cs="Times New Roman"/>
+          <w:color w:val="000000" w:themeColor="text1"/>
+          <w:sz w:val="24"/>
+        </w:rPr>
+      </w:pPr>
+      <w:r>
+        <w:rPr>
+          <w:rFonts w:ascii="Times New Roman" w:hAnsi="Times New Roman" w:cs="Times New Roman"/>
+          <w:color w:val="000000" w:themeColor="text1"/>
+          <w:sz w:val="24"/>
+        </w:rPr>
+        <w:t>How often is the site updated if satellites show changing conditions?</w:t>
+      </w:r>
+    </w:p>
+    <w:p>
+      <w:pPr>
+        <w:spacing w:after="0" w:line="240" w:lineRule="auto"/>
+        <w:rPr>
+          <w:rFonts w:ascii="Times New Roman" w:hAnsi="Times New Roman" w:cs="Times New Roman"/>
           <w:color w:val="538135" w:themeColor="accent6" w:themeShade="BF"/>
           <w:sz w:val="32"/>
         </w:rPr>
@@ -324,18 +554,39 @@
     </w:p>
     <w:p>
       <w:pPr>
-        <w:rPr>
-          <w:rFonts w:ascii="Times New Roman" w:hAnsi="Times New Roman" w:cs="Times New Roman"/>
-          <w:color w:val="538135" w:themeColor="accent6" w:themeShade="BF"/>
-          <w:sz w:val="28"/>
-        </w:rPr>
-      </w:pPr>
-      <w:r>
-        <w:rPr>
-          <w:rFonts w:ascii="Times New Roman" w:hAnsi="Times New Roman" w:cs="Times New Roman"/>
-          <w:color w:val="538135" w:themeColor="accent6" w:themeShade="BF"/>
-          <w:sz w:val="28"/>
-        </w:rPr>
+        <w:spacing w:after="0" w:line="240" w:lineRule="auto"/>
+        <w:rPr>
+          <w:rFonts w:ascii="Times New Roman" w:hAnsi="Times New Roman" w:cs="Times New Roman"/>
+          <w:color w:val="538135" w:themeColor="accent6" w:themeShade="BF"/>
+          <w:sz w:val="32"/>
+        </w:rPr>
+      </w:pPr>
+    </w:p>
+    <w:p>
+      <w:pPr>
+        <w:spacing w:after="0" w:line="240" w:lineRule="auto"/>
+        <w:rPr>
+          <w:rFonts w:ascii="Times New Roman" w:hAnsi="Times New Roman" w:cs="Times New Roman"/>
+          <w:color w:val="538135" w:themeColor="accent6" w:themeShade="BF"/>
+          <w:sz w:val="32"/>
+        </w:rPr>
+      </w:pPr>
+    </w:p>
+    <w:p>
+      <w:pPr>
+        <w:rPr>
+          <w:rFonts w:ascii="Times New Roman" w:hAnsi="Times New Roman" w:cs="Times New Roman"/>
+          <w:color w:val="538135" w:themeColor="accent6" w:themeShade="BF"/>
+          <w:sz w:val="28"/>
+        </w:rPr>
+      </w:pPr>
+      <w:r>
+        <w:rPr>
+          <w:rFonts w:ascii="Times New Roman" w:hAnsi="Times New Roman" w:cs="Times New Roman"/>
+          <w:color w:val="538135" w:themeColor="accent6" w:themeShade="BF"/>
+          <w:sz w:val="28"/>
+        </w:rPr>
+        <w:lastRenderedPageBreak/>
         <w:t>Site Map:</w:t>
       </w:r>
     </w:p>
@@ -491,7 +742,6 @@
           <w:color w:val="538135" w:themeColor="accent6" w:themeShade="BF"/>
           <w:sz w:val="28"/>
         </w:rPr>
-        <w:lastRenderedPageBreak/>
         <mc:AlternateContent>
           <mc:Choice Requires="wps">
             <w:drawing>
@@ -1034,12 +1284,24 @@
           <w:sz w:val="28"/>
         </w:rPr>
       </w:pPr>
-      <w:r>
-        <w:rPr>
-          <w:rFonts w:ascii="Times New Roman" w:hAnsi="Times New Roman" w:cs="Times New Roman"/>
-          <w:color w:val="538135" w:themeColor="accent6" w:themeShade="BF"/>
-          <w:sz w:val="28"/>
-        </w:rPr>
+      <w:bookmarkStart w:id="0" w:name="_GoBack"/>
+      <w:bookmarkEnd w:id="0"/>
+    </w:p>
+    <w:p>
+      <w:pPr>
+        <w:rPr>
+          <w:rFonts w:ascii="Times New Roman" w:hAnsi="Times New Roman" w:cs="Times New Roman"/>
+          <w:color w:val="538135" w:themeColor="accent6" w:themeShade="BF"/>
+          <w:sz w:val="28"/>
+        </w:rPr>
+      </w:pPr>
+      <w:r>
+        <w:rPr>
+          <w:rFonts w:ascii="Times New Roman" w:hAnsi="Times New Roman" w:cs="Times New Roman"/>
+          <w:color w:val="538135" w:themeColor="accent6" w:themeShade="BF"/>
+          <w:sz w:val="28"/>
+        </w:rPr>
+        <w:lastRenderedPageBreak/>
         <w:t>Typography:</w:t>
       </w:r>
     </w:p>
@@ -1403,8 +1665,6 @@
               </w:rPr>
               <w:t>#767b91</w:t>
             </w:r>
-            <w:bookmarkStart w:id="0" w:name="_GoBack"/>
-            <w:bookmarkEnd w:id="0"/>
           </w:p>
         </w:tc>
       </w:tr>
@@ -1625,8 +1885,100 @@
       </w:rPr>
     </w:lvl>
   </w:abstractNum>
+  <w:abstractNum w:abstractNumId="1" w15:restartNumberingAfterBreak="0">
+    <w:nsid w:val="68F66913"/>
+    <w:multiLevelType w:val="hybridMultilevel"/>
+    <w:tmpl w:val="B93A57CA"/>
+    <w:lvl w:ilvl="0" w:tplc="04090011">
+      <w:start w:val="1"/>
+      <w:numFmt w:val="decimal"/>
+      <w:lvlText w:val="%1)"/>
+      <w:lvlJc w:val="left"/>
+      <w:pPr>
+        <w:ind w:left="720" w:hanging="360"/>
+      </w:pPr>
+      <w:rPr>
+        <w:rFonts w:hint="default"/>
+      </w:rPr>
+    </w:lvl>
+    <w:lvl w:ilvl="1" w:tplc="04090019" w:tentative="1">
+      <w:start w:val="1"/>
+      <w:numFmt w:val="lowerLetter"/>
+      <w:lvlText w:val="%2."/>
+      <w:lvlJc w:val="left"/>
+      <w:pPr>
+        <w:ind w:left="1440" w:hanging="360"/>
+      </w:pPr>
+    </w:lvl>
+    <w:lvl w:ilvl="2" w:tplc="0409001B" w:tentative="1">
+      <w:start w:val="1"/>
+      <w:numFmt w:val="lowerRoman"/>
+      <w:lvlText w:val="%3."/>
+      <w:lvlJc w:val="right"/>
+      <w:pPr>
+        <w:ind w:left="2160" w:hanging="180"/>
+      </w:pPr>
+    </w:lvl>
+    <w:lvl w:ilvl="3" w:tplc="0409000F" w:tentative="1">
+      <w:start w:val="1"/>
+      <w:numFmt w:val="decimal"/>
+      <w:lvlText w:val="%4."/>
+      <w:lvlJc w:val="left"/>
+      <w:pPr>
+        <w:ind w:left="2880" w:hanging="360"/>
+      </w:pPr>
+    </w:lvl>
+    <w:lvl w:ilvl="4" w:tplc="04090019" w:tentative="1">
+      <w:start w:val="1"/>
+      <w:numFmt w:val="lowerLetter"/>
+      <w:lvlText w:val="%5."/>
+      <w:lvlJc w:val="left"/>
+      <w:pPr>
+        <w:ind w:left="3600" w:hanging="360"/>
+      </w:pPr>
+    </w:lvl>
+    <w:lvl w:ilvl="5" w:tplc="0409001B" w:tentative="1">
+      <w:start w:val="1"/>
+      <w:numFmt w:val="lowerRoman"/>
+      <w:lvlText w:val="%6."/>
+      <w:lvlJc w:val="right"/>
+      <w:pPr>
+        <w:ind w:left="4320" w:hanging="180"/>
+      </w:pPr>
+    </w:lvl>
+    <w:lvl w:ilvl="6" w:tplc="0409000F" w:tentative="1">
+      <w:start w:val="1"/>
+      <w:numFmt w:val="decimal"/>
+      <w:lvlText w:val="%7."/>
+      <w:lvlJc w:val="left"/>
+      <w:pPr>
+        <w:ind w:left="5040" w:hanging="360"/>
+      </w:pPr>
+    </w:lvl>
+    <w:lvl w:ilvl="7" w:tplc="04090019" w:tentative="1">
+      <w:start w:val="1"/>
+      <w:numFmt w:val="lowerLetter"/>
+      <w:lvlText w:val="%8."/>
+      <w:lvlJc w:val="left"/>
+      <w:pPr>
+        <w:ind w:left="5760" w:hanging="360"/>
+      </w:pPr>
+    </w:lvl>
+    <w:lvl w:ilvl="8" w:tplc="0409001B" w:tentative="1">
+      <w:start w:val="1"/>
+      <w:numFmt w:val="lowerRoman"/>
+      <w:lvlText w:val="%9."/>
+      <w:lvlJc w:val="right"/>
+      <w:pPr>
+        <w:ind w:left="6480" w:hanging="180"/>
+      </w:pPr>
+    </w:lvl>
+  </w:abstractNum>
   <w:num w:numId="1">
     <w:abstractNumId w:val="0"/>
+  </w:num>
+  <w:num w:numId="2">
+    <w:abstractNumId w:val="1"/>
   </w:num>
 </w:numbering>
 </file>

</xml_diff>